<commit_message>
- create Dio Network class - update docs
</commit_message>
<xml_diff>
--- a/BLoC Hay GetX.docx
+++ b/BLoC Hay GetX.docx
@@ -29,23 +29,7 @@
           <w:b/>
           <w:sz w:val="28"/>
         </w:rPr>
-        <w:t xml:space="preserve">Hay </w:t>
-      </w:r>
-      <w:proofErr w:type="spellStart"/>
-      <w:r>
-        <w:rPr>
-          <w:b/>
-          <w:sz w:val="28"/>
-        </w:rPr>
-        <w:t>GetX</w:t>
-      </w:r>
-      <w:proofErr w:type="spellEnd"/>
-      <w:r>
-        <w:rPr>
-          <w:b/>
-          <w:sz w:val="28"/>
-        </w:rPr>
-        <w:t xml:space="preserve"> + MVVM</w:t>
+        <w:t>Hay MVVM</w:t>
       </w:r>
       <w:r>
         <w:rPr>
@@ -204,6 +188,7 @@
         <w:t xml:space="preserve"> </w:t>
       </w:r>
       <w:proofErr w:type="spellStart"/>
+      <w:proofErr w:type="gramStart"/>
       <w:r>
         <w:rPr>
           <w:b/>
@@ -212,6 +197,7 @@
         <w:t>án</w:t>
       </w:r>
       <w:proofErr w:type="spellEnd"/>
+      <w:proofErr w:type="gramEnd"/>
       <w:r>
         <w:rPr>
           <w:b/>
@@ -233,17 +219,8 @@
           <w:b/>
           <w:sz w:val="28"/>
         </w:rPr>
-        <w:t xml:space="preserve"> </w:t>
-      </w:r>
-      <w:proofErr w:type="gramStart"/>
-      <w:r>
-        <w:rPr>
-          <w:b/>
-          <w:sz w:val="28"/>
-        </w:rPr>
-        <w:t>Flutter?</w:t>
-      </w:r>
-      <w:proofErr w:type="gramEnd"/>
+        <w:t xml:space="preserve"> Flutter?</w:t>
+      </w:r>
     </w:p>
     <w:p>
       <w:proofErr w:type="spellStart"/>
@@ -1553,15 +1530,7 @@
         <w:t xml:space="preserve"> </w:t>
       </w:r>
       <w:r>
-        <w:t xml:space="preserve">Bloc, </w:t>
-      </w:r>
-      <w:proofErr w:type="spellStart"/>
-      <w:r>
-        <w:t>GetX</w:t>
-      </w:r>
-      <w:proofErr w:type="spellEnd"/>
-      <w:r>
-        <w:t xml:space="preserve"> + MVVM </w:t>
+        <w:t xml:space="preserve">Bloc, MVVM </w:t>
       </w:r>
       <w:r>
         <w:t>(</w:t>
@@ -1669,6 +1638,9 @@
       </w:r>
       <w:r>
         <w:t>)</w:t>
+      </w:r>
+      <w:r>
+        <w:t>.</w:t>
       </w:r>
     </w:p>
     <w:p>
@@ -1842,15 +1814,10 @@
         <w:t xml:space="preserve"> Pattern</w:t>
       </w:r>
       <w:r>
-        <w:t xml:space="preserve"> (</w:t>
-      </w:r>
-      <w:proofErr w:type="spellStart"/>
-      <w:r>
-        <w:t>Bussiness</w:t>
-      </w:r>
-      <w:proofErr w:type="spellEnd"/>
-      <w:r>
-        <w:t xml:space="preserve"> Logic Component) </w:t>
+        <w:t xml:space="preserve"> (Bu</w:t>
+      </w:r>
+      <w:r>
+        <w:t xml:space="preserve">siness Logic Component) </w:t>
       </w:r>
       <w:proofErr w:type="spellStart"/>
       <w:r>
@@ -2555,10 +2522,7 @@
       </w:r>
       <w:proofErr w:type="spellEnd"/>
       <w:r>
-        <w:t xml:space="preserve"> </w:t>
-      </w:r>
-      <w:r>
-        <w:t>&amp; MVVM</w:t>
+        <w:t xml:space="preserve"> &amp; MVVM</w:t>
       </w:r>
       <w:r>
         <w:t xml:space="preserve"> + </w:t>
@@ -2863,6 +2827,9 @@
         <w:t>ngoài</w:t>
       </w:r>
       <w:proofErr w:type="spellEnd"/>
+      <w:r>
+        <w:t>.</w:t>
+      </w:r>
     </w:p>
     <w:p>
       <w:pPr>
@@ -4225,9 +4192,1342 @@
           <w:numId w:val="1"/>
         </w:numPr>
       </w:pPr>
+      <w:proofErr w:type="spellStart"/>
+      <w:r>
+        <w:t>GetX</w:t>
+      </w:r>
+      <w:proofErr w:type="spellEnd"/>
+      <w:r>
+        <w:t xml:space="preserve"> </w:t>
+      </w:r>
+      <w:proofErr w:type="spellStart"/>
+      <w:r>
+        <w:t>chứa</w:t>
+      </w:r>
+      <w:proofErr w:type="spellEnd"/>
+      <w:r>
+        <w:t xml:space="preserve"> </w:t>
+      </w:r>
+      <w:proofErr w:type="spellStart"/>
+      <w:r>
+        <w:t>rất</w:t>
+      </w:r>
+      <w:proofErr w:type="spellEnd"/>
+      <w:r>
+        <w:t xml:space="preserve"> </w:t>
+      </w:r>
+      <w:proofErr w:type="spellStart"/>
+      <w:r>
+        <w:t>nhiều</w:t>
+      </w:r>
+      <w:proofErr w:type="spellEnd"/>
+      <w:r>
+        <w:t xml:space="preserve"> </w:t>
+      </w:r>
+      <w:proofErr w:type="spellStart"/>
+      <w:r>
+        <w:t>thứ</w:t>
+      </w:r>
+      <w:proofErr w:type="spellEnd"/>
+      <w:r>
+        <w:t xml:space="preserve"> </w:t>
+      </w:r>
+      <w:proofErr w:type="spellStart"/>
+      <w:r>
+        <w:t>như</w:t>
+      </w:r>
+      <w:proofErr w:type="spellEnd"/>
+      <w:r>
+        <w:t xml:space="preserve"> State M</w:t>
+      </w:r>
+      <w:r>
+        <w:t>anagement</w:t>
+      </w:r>
+      <w:r>
+        <w:t xml:space="preserve">, DI, Navigate, </w:t>
+      </w:r>
+      <w:r>
+        <w:t>I</w:t>
+      </w:r>
+      <w:r>
+        <w:t>nternationalization</w:t>
+      </w:r>
+      <w:r>
+        <w:t xml:space="preserve">, Change Theme, Network, Database … </w:t>
+      </w:r>
+      <w:proofErr w:type="spellStart"/>
+      <w:r>
+        <w:t>chính</w:t>
+      </w:r>
+      <w:proofErr w:type="spellEnd"/>
+      <w:r>
+        <w:t xml:space="preserve"> </w:t>
+      </w:r>
+      <w:proofErr w:type="spellStart"/>
+      <w:r>
+        <w:t>vì</w:t>
+      </w:r>
+      <w:proofErr w:type="spellEnd"/>
+      <w:r>
+        <w:t xml:space="preserve"> </w:t>
+      </w:r>
+      <w:proofErr w:type="spellStart"/>
+      <w:r>
+        <w:t>thế</w:t>
+      </w:r>
+      <w:proofErr w:type="spellEnd"/>
+      <w:r>
+        <w:t xml:space="preserve"> </w:t>
+      </w:r>
+      <w:proofErr w:type="spellStart"/>
+      <w:r>
+        <w:t>n</w:t>
+      </w:r>
       <w:bookmarkStart w:id="0" w:name="_GoBack"/>
       <w:bookmarkEnd w:id="0"/>
+      <w:r>
+        <w:t>ó</w:t>
+      </w:r>
+      <w:proofErr w:type="spellEnd"/>
+      <w:r>
+        <w:t xml:space="preserve"> </w:t>
+      </w:r>
+      <w:proofErr w:type="spellStart"/>
+      <w:r>
+        <w:t>lại</w:t>
+      </w:r>
+      <w:proofErr w:type="spellEnd"/>
+      <w:r>
+        <w:t xml:space="preserve"> </w:t>
+      </w:r>
+      <w:proofErr w:type="spellStart"/>
+      <w:r>
+        <w:t>là</w:t>
+      </w:r>
+      <w:proofErr w:type="spellEnd"/>
+      <w:r>
+        <w:t xml:space="preserve"> </w:t>
+      </w:r>
+      <w:proofErr w:type="spellStart"/>
+      <w:r>
+        <w:t>nhược</w:t>
+      </w:r>
+      <w:proofErr w:type="spellEnd"/>
+      <w:r>
+        <w:t xml:space="preserve"> </w:t>
+      </w:r>
+      <w:proofErr w:type="spellStart"/>
+      <w:r>
+        <w:t>điểm</w:t>
+      </w:r>
+      <w:proofErr w:type="spellEnd"/>
+      <w:r>
+        <w:t xml:space="preserve"> </w:t>
+      </w:r>
+      <w:proofErr w:type="spellStart"/>
+      <w:r>
+        <w:t>vì</w:t>
+      </w:r>
+      <w:proofErr w:type="spellEnd"/>
+      <w:r>
+        <w:t xml:space="preserve"> </w:t>
+      </w:r>
+      <w:proofErr w:type="spellStart"/>
+      <w:r>
+        <w:t>lắm</w:t>
+      </w:r>
+      <w:proofErr w:type="spellEnd"/>
+      <w:r>
+        <w:t xml:space="preserve"> </w:t>
+      </w:r>
+      <w:proofErr w:type="spellStart"/>
+      <w:r>
+        <w:t>ứng</w:t>
+      </w:r>
+      <w:proofErr w:type="spellEnd"/>
+      <w:r>
+        <w:t xml:space="preserve"> </w:t>
+      </w:r>
+      <w:proofErr w:type="spellStart"/>
+      <w:r>
+        <w:t>dụng</w:t>
+      </w:r>
+      <w:proofErr w:type="spellEnd"/>
+      <w:r>
+        <w:t xml:space="preserve"> </w:t>
+      </w:r>
+      <w:proofErr w:type="spellStart"/>
+      <w:r>
+        <w:t>bạn</w:t>
+      </w:r>
+      <w:proofErr w:type="spellEnd"/>
+      <w:r>
+        <w:t xml:space="preserve"> </w:t>
+      </w:r>
+      <w:proofErr w:type="spellStart"/>
+      <w:r>
+        <w:t>không</w:t>
+      </w:r>
+      <w:proofErr w:type="spellEnd"/>
+      <w:r>
+        <w:t xml:space="preserve"> </w:t>
+      </w:r>
+      <w:proofErr w:type="spellStart"/>
+      <w:r>
+        <w:t>cần</w:t>
+      </w:r>
+      <w:proofErr w:type="spellEnd"/>
+      <w:r>
+        <w:t xml:space="preserve"> </w:t>
+      </w:r>
+      <w:proofErr w:type="spellStart"/>
+      <w:r>
+        <w:t>nhiều</w:t>
+      </w:r>
+      <w:proofErr w:type="spellEnd"/>
+      <w:r>
+        <w:t xml:space="preserve"> module </w:t>
+      </w:r>
+      <w:proofErr w:type="spellStart"/>
+      <w:r>
+        <w:t>đến</w:t>
+      </w:r>
+      <w:proofErr w:type="spellEnd"/>
+      <w:r>
+        <w:t xml:space="preserve"> </w:t>
+      </w:r>
+      <w:proofErr w:type="spellStart"/>
+      <w:r>
+        <w:t>thế</w:t>
+      </w:r>
+      <w:proofErr w:type="spellEnd"/>
+      <w:r>
+        <w:t xml:space="preserve"> </w:t>
+      </w:r>
+      <w:proofErr w:type="spellStart"/>
+      <w:r>
+        <w:t>và</w:t>
+      </w:r>
+      <w:proofErr w:type="spellEnd"/>
+      <w:r>
+        <w:t xml:space="preserve"> </w:t>
+      </w:r>
+      <w:proofErr w:type="spellStart"/>
+      <w:r>
+        <w:t>chúng</w:t>
+      </w:r>
+      <w:proofErr w:type="spellEnd"/>
+      <w:r>
+        <w:t xml:space="preserve"> </w:t>
+      </w:r>
+      <w:proofErr w:type="spellStart"/>
+      <w:r>
+        <w:t>cũng</w:t>
+      </w:r>
+      <w:proofErr w:type="spellEnd"/>
+      <w:r>
+        <w:t xml:space="preserve"> </w:t>
+      </w:r>
+      <w:proofErr w:type="spellStart"/>
+      <w:r>
+        <w:t>dễ</w:t>
+      </w:r>
+      <w:proofErr w:type="spellEnd"/>
+      <w:r>
+        <w:t xml:space="preserve"> </w:t>
+      </w:r>
+      <w:proofErr w:type="spellStart"/>
+      <w:r>
+        <w:t>bị</w:t>
+      </w:r>
+      <w:proofErr w:type="spellEnd"/>
+      <w:r>
+        <w:t xml:space="preserve"> out of date</w:t>
+      </w:r>
     </w:p>
+    <w:p>
+      <w:pPr>
+        <w:pStyle w:val="ListParagraph"/>
+        <w:numPr>
+          <w:ilvl w:val="0"/>
+          <w:numId w:val="1"/>
+        </w:numPr>
+      </w:pPr>
+      <w:proofErr w:type="spellStart"/>
+      <w:r>
+        <w:t>GetX</w:t>
+      </w:r>
+      <w:proofErr w:type="spellEnd"/>
+      <w:r>
+        <w:t xml:space="preserve"> </w:t>
+      </w:r>
+      <w:proofErr w:type="spellStart"/>
+      <w:r>
+        <w:t>sử</w:t>
+      </w:r>
+      <w:proofErr w:type="spellEnd"/>
+      <w:r>
+        <w:t xml:space="preserve"> </w:t>
+      </w:r>
+      <w:proofErr w:type="spellStart"/>
+      <w:r>
+        <w:t>dụng</w:t>
+      </w:r>
+      <w:proofErr w:type="spellEnd"/>
+      <w:r>
+        <w:t xml:space="preserve"> Static Context</w:t>
+      </w:r>
+    </w:p>
+    <w:p>
+      <w:pPr>
+        <w:pStyle w:val="ListParagraph"/>
+        <w:numPr>
+          <w:ilvl w:val="0"/>
+          <w:numId w:val="1"/>
+        </w:numPr>
+      </w:pPr>
+      <w:proofErr w:type="spellStart"/>
+      <w:r>
+        <w:t>Khó</w:t>
+      </w:r>
+      <w:proofErr w:type="spellEnd"/>
+      <w:r>
+        <w:t xml:space="preserve"> </w:t>
+      </w:r>
+      <w:proofErr w:type="spellStart"/>
+      <w:r>
+        <w:t>khăn</w:t>
+      </w:r>
+      <w:proofErr w:type="spellEnd"/>
+      <w:r>
+        <w:t xml:space="preserve"> </w:t>
+      </w:r>
+      <w:proofErr w:type="spellStart"/>
+      <w:r>
+        <w:t>trong</w:t>
+      </w:r>
+      <w:proofErr w:type="spellEnd"/>
+      <w:r>
+        <w:t xml:space="preserve"> </w:t>
+      </w:r>
+      <w:proofErr w:type="spellStart"/>
+      <w:r>
+        <w:t>việc</w:t>
+      </w:r>
+      <w:proofErr w:type="spellEnd"/>
+      <w:r>
+        <w:t xml:space="preserve"> </w:t>
+      </w:r>
+      <w:proofErr w:type="spellStart"/>
+      <w:r>
+        <w:t>UnitTest</w:t>
+      </w:r>
+      <w:proofErr w:type="spellEnd"/>
+    </w:p>
+    <w:p>
+      <w:pPr>
+        <w:pStyle w:val="ListParagraph"/>
+        <w:numPr>
+          <w:ilvl w:val="0"/>
+          <w:numId w:val="1"/>
+        </w:numPr>
+      </w:pPr>
+      <w:r>
+        <w:t xml:space="preserve">Module </w:t>
+      </w:r>
+      <w:proofErr w:type="spellStart"/>
+      <w:r>
+        <w:t>get_connect</w:t>
+      </w:r>
+      <w:proofErr w:type="spellEnd"/>
+      <w:r>
+        <w:t xml:space="preserve"> </w:t>
+      </w:r>
+      <w:proofErr w:type="spellStart"/>
+      <w:r>
+        <w:t>hỗ</w:t>
+      </w:r>
+      <w:proofErr w:type="spellEnd"/>
+      <w:r>
+        <w:t xml:space="preserve"> </w:t>
+      </w:r>
+      <w:proofErr w:type="spellStart"/>
+      <w:r>
+        <w:t>trợ</w:t>
+      </w:r>
+      <w:proofErr w:type="spellEnd"/>
+      <w:r>
+        <w:t xml:space="preserve"> </w:t>
+      </w:r>
+      <w:proofErr w:type="spellStart"/>
+      <w:r>
+        <w:t>cả</w:t>
+      </w:r>
+      <w:proofErr w:type="spellEnd"/>
+      <w:r>
+        <w:t xml:space="preserve"> API REST </w:t>
+      </w:r>
+      <w:proofErr w:type="spellStart"/>
+      <w:r>
+        <w:t>và</w:t>
+      </w:r>
+      <w:proofErr w:type="spellEnd"/>
+      <w:r>
+        <w:t xml:space="preserve"> </w:t>
+      </w:r>
+      <w:proofErr w:type="spellStart"/>
+      <w:r>
+        <w:t>GraphQL</w:t>
+      </w:r>
+      <w:proofErr w:type="spellEnd"/>
+      <w:r>
+        <w:t xml:space="preserve"> </w:t>
+      </w:r>
+      <w:proofErr w:type="spellStart"/>
+      <w:r>
+        <w:t>trong</w:t>
+      </w:r>
+      <w:proofErr w:type="spellEnd"/>
+      <w:r>
+        <w:t xml:space="preserve"> </w:t>
+      </w:r>
+      <w:proofErr w:type="spellStart"/>
+      <w:r>
+        <w:t>khi</w:t>
+      </w:r>
+      <w:proofErr w:type="spellEnd"/>
+      <w:r>
+        <w:t xml:space="preserve"> </w:t>
+      </w:r>
+      <w:proofErr w:type="spellStart"/>
+      <w:r>
+        <w:t>một</w:t>
+      </w:r>
+      <w:proofErr w:type="spellEnd"/>
+      <w:r>
+        <w:t xml:space="preserve"> </w:t>
+      </w:r>
+      <w:proofErr w:type="spellStart"/>
+      <w:r>
+        <w:t>dự</w:t>
+      </w:r>
+      <w:proofErr w:type="spellEnd"/>
+      <w:r>
+        <w:t xml:space="preserve"> </w:t>
+      </w:r>
+      <w:proofErr w:type="spellStart"/>
+      <w:r>
+        <w:t>án</w:t>
+      </w:r>
+      <w:proofErr w:type="spellEnd"/>
+      <w:r>
+        <w:t xml:space="preserve"> </w:t>
+      </w:r>
+      <w:proofErr w:type="spellStart"/>
+      <w:r>
+        <w:t>thự</w:t>
+      </w:r>
+      <w:proofErr w:type="spellEnd"/>
+      <w:r>
+        <w:t xml:space="preserve"> </w:t>
+      </w:r>
+      <w:proofErr w:type="spellStart"/>
+      <w:r>
+        <w:t>tế</w:t>
+      </w:r>
+      <w:proofErr w:type="spellEnd"/>
+      <w:r>
+        <w:t xml:space="preserve"> </w:t>
+      </w:r>
+      <w:proofErr w:type="spellStart"/>
+      <w:r>
+        <w:t>không</w:t>
+      </w:r>
+      <w:proofErr w:type="spellEnd"/>
+      <w:r>
+        <w:t xml:space="preserve"> </w:t>
+      </w:r>
+      <w:proofErr w:type="spellStart"/>
+      <w:r>
+        <w:t>cần</w:t>
+      </w:r>
+      <w:proofErr w:type="spellEnd"/>
+      <w:r>
+        <w:t xml:space="preserve"> </w:t>
+      </w:r>
+      <w:proofErr w:type="spellStart"/>
+      <w:r>
+        <w:t>nhiều</w:t>
+      </w:r>
+      <w:proofErr w:type="spellEnd"/>
+      <w:r>
+        <w:t xml:space="preserve"> </w:t>
+      </w:r>
+      <w:proofErr w:type="spellStart"/>
+      <w:r>
+        <w:t>như</w:t>
+      </w:r>
+      <w:proofErr w:type="spellEnd"/>
+      <w:r>
+        <w:t xml:space="preserve"> </w:t>
+      </w:r>
+      <w:proofErr w:type="spellStart"/>
+      <w:r>
+        <w:t>thế</w:t>
+      </w:r>
+      <w:proofErr w:type="spellEnd"/>
+    </w:p>
+    <w:p>
+      <w:pPr>
+        <w:pStyle w:val="ListParagraph"/>
+        <w:numPr>
+          <w:ilvl w:val="0"/>
+          <w:numId w:val="1"/>
+        </w:numPr>
+      </w:pPr>
+      <w:proofErr w:type="spellStart"/>
+      <w:r>
+        <w:t>Thỉnh</w:t>
+      </w:r>
+      <w:proofErr w:type="spellEnd"/>
+      <w:r>
+        <w:t xml:space="preserve"> </w:t>
+      </w:r>
+      <w:proofErr w:type="spellStart"/>
+      <w:r>
+        <w:t>thoảng</w:t>
+      </w:r>
+      <w:proofErr w:type="spellEnd"/>
+      <w:r>
+        <w:t xml:space="preserve"> </w:t>
+      </w:r>
+      <w:proofErr w:type="spellStart"/>
+      <w:r>
+        <w:t>sẽ</w:t>
+      </w:r>
+      <w:proofErr w:type="spellEnd"/>
+      <w:r>
+        <w:t xml:space="preserve"> </w:t>
+      </w:r>
+      <w:proofErr w:type="spellStart"/>
+      <w:r>
+        <w:t>gặp</w:t>
+      </w:r>
+      <w:proofErr w:type="spellEnd"/>
+      <w:r>
+        <w:t xml:space="preserve"> </w:t>
+      </w:r>
+      <w:proofErr w:type="spellStart"/>
+      <w:r>
+        <w:t>vấn</w:t>
+      </w:r>
+      <w:proofErr w:type="spellEnd"/>
+      <w:r>
+        <w:t xml:space="preserve"> </w:t>
+      </w:r>
+      <w:proofErr w:type="spellStart"/>
+      <w:r>
+        <w:t>đề</w:t>
+      </w:r>
+      <w:proofErr w:type="spellEnd"/>
+      <w:r>
+        <w:t xml:space="preserve"> </w:t>
+      </w:r>
+      <w:proofErr w:type="spellStart"/>
+      <w:r>
+        <w:t>với</w:t>
+      </w:r>
+      <w:proofErr w:type="spellEnd"/>
+      <w:r>
+        <w:t xml:space="preserve"> Hot Reload do </w:t>
+      </w:r>
+      <w:proofErr w:type="spellStart"/>
+      <w:r>
+        <w:t>cơ</w:t>
+      </w:r>
+      <w:proofErr w:type="spellEnd"/>
+      <w:r>
+        <w:t xml:space="preserve"> </w:t>
+      </w:r>
+      <w:proofErr w:type="spellStart"/>
+      <w:r>
+        <w:t>chế</w:t>
+      </w:r>
+      <w:proofErr w:type="spellEnd"/>
+      <w:r>
+        <w:t xml:space="preserve"> Dependency Injection </w:t>
+      </w:r>
+      <w:proofErr w:type="spellStart"/>
+      <w:r>
+        <w:t>bên</w:t>
+      </w:r>
+      <w:proofErr w:type="spellEnd"/>
+      <w:r>
+        <w:t xml:space="preserve"> </w:t>
+      </w:r>
+      <w:proofErr w:type="spellStart"/>
+      <w:r>
+        <w:t>trong</w:t>
+      </w:r>
+      <w:proofErr w:type="spellEnd"/>
+      <w:r>
+        <w:t xml:space="preserve"> </w:t>
+      </w:r>
+      <w:proofErr w:type="spellStart"/>
+      <w:r>
+        <w:t>của</w:t>
+      </w:r>
+      <w:proofErr w:type="spellEnd"/>
+      <w:r>
+        <w:t xml:space="preserve"> </w:t>
+      </w:r>
+      <w:proofErr w:type="spellStart"/>
+      <w:r>
+        <w:t>GetX</w:t>
+      </w:r>
+      <w:proofErr w:type="spellEnd"/>
+      <w:r>
+        <w:t xml:space="preserve"> </w:t>
+      </w:r>
+      <w:proofErr w:type="spellStart"/>
+      <w:r>
+        <w:t>dẫn</w:t>
+      </w:r>
+      <w:proofErr w:type="spellEnd"/>
+      <w:r>
+        <w:t xml:space="preserve"> </w:t>
+      </w:r>
+      <w:proofErr w:type="spellStart"/>
+      <w:r>
+        <w:t>đến</w:t>
+      </w:r>
+      <w:proofErr w:type="spellEnd"/>
+      <w:r>
+        <w:t xml:space="preserve"> </w:t>
+      </w:r>
+      <w:proofErr w:type="spellStart"/>
+      <w:r>
+        <w:t>việc</w:t>
+      </w:r>
+      <w:proofErr w:type="spellEnd"/>
+      <w:r>
+        <w:t xml:space="preserve"> </w:t>
+      </w:r>
+      <w:proofErr w:type="spellStart"/>
+      <w:r>
+        <w:t>GetXController</w:t>
+      </w:r>
+      <w:proofErr w:type="spellEnd"/>
+      <w:r>
+        <w:t xml:space="preserve"> </w:t>
+      </w:r>
+      <w:proofErr w:type="spellStart"/>
+      <w:r>
+        <w:t>có</w:t>
+      </w:r>
+      <w:proofErr w:type="spellEnd"/>
+      <w:r>
+        <w:t xml:space="preserve"> </w:t>
+      </w:r>
+      <w:proofErr w:type="spellStart"/>
+      <w:r>
+        <w:t>thể</w:t>
+      </w:r>
+      <w:proofErr w:type="spellEnd"/>
+      <w:r>
+        <w:t xml:space="preserve"> </w:t>
+      </w:r>
+      <w:proofErr w:type="spellStart"/>
+      <w:r>
+        <w:t>bị</w:t>
+      </w:r>
+      <w:proofErr w:type="spellEnd"/>
+      <w:r>
+        <w:t xml:space="preserve"> remove </w:t>
+      </w:r>
+      <w:proofErr w:type="spellStart"/>
+      <w:r>
+        <w:t>khi</w:t>
+      </w:r>
+      <w:proofErr w:type="spellEnd"/>
+      <w:r>
+        <w:t xml:space="preserve"> </w:t>
+      </w:r>
+      <w:proofErr w:type="spellStart"/>
+      <w:r>
+        <w:t>chúng</w:t>
+      </w:r>
+      <w:proofErr w:type="spellEnd"/>
+      <w:r>
+        <w:t xml:space="preserve"> t Hot Reload</w:t>
+      </w:r>
+    </w:p>
+    <w:p>
+      <w:pPr>
+        <w:pStyle w:val="ListParagraph"/>
+        <w:numPr>
+          <w:ilvl w:val="0"/>
+          <w:numId w:val="1"/>
+        </w:numPr>
+      </w:pPr>
+      <w:proofErr w:type="spellStart"/>
+      <w:r>
+        <w:t>Nhiều</w:t>
+      </w:r>
+      <w:proofErr w:type="spellEnd"/>
+      <w:r>
+        <w:t xml:space="preserve"> Code </w:t>
+      </w:r>
+      <w:proofErr w:type="spellStart"/>
+      <w:r>
+        <w:t>không</w:t>
+      </w:r>
+      <w:proofErr w:type="spellEnd"/>
+      <w:r>
+        <w:t xml:space="preserve"> </w:t>
+      </w:r>
+      <w:proofErr w:type="spellStart"/>
+      <w:r>
+        <w:t>có</w:t>
+      </w:r>
+      <w:proofErr w:type="spellEnd"/>
+      <w:r>
+        <w:t xml:space="preserve"> </w:t>
+      </w:r>
+      <w:proofErr w:type="spellStart"/>
+      <w:r>
+        <w:t>hoặc</w:t>
+      </w:r>
+      <w:proofErr w:type="spellEnd"/>
+      <w:r>
+        <w:t xml:space="preserve"> </w:t>
+      </w:r>
+      <w:proofErr w:type="spellStart"/>
+      <w:r>
+        <w:t>thiếu</w:t>
+      </w:r>
+      <w:proofErr w:type="spellEnd"/>
+      <w:r>
+        <w:t xml:space="preserve"> </w:t>
+      </w:r>
+      <w:proofErr w:type="spellStart"/>
+      <w:r>
+        <w:t>tài</w:t>
+      </w:r>
+      <w:proofErr w:type="spellEnd"/>
+      <w:r>
+        <w:t xml:space="preserve"> </w:t>
+      </w:r>
+      <w:proofErr w:type="spellStart"/>
+      <w:r>
+        <w:t>liệ</w:t>
+      </w:r>
+      <w:r>
+        <w:t>u</w:t>
+      </w:r>
+      <w:proofErr w:type="spellEnd"/>
+    </w:p>
+    <w:p>
+      <w:pPr>
+        <w:pStyle w:val="ListParagraph"/>
+        <w:numPr>
+          <w:ilvl w:val="0"/>
+          <w:numId w:val="1"/>
+        </w:numPr>
+      </w:pPr>
+      <w:proofErr w:type="spellStart"/>
+      <w:r>
+        <w:t>Tỉ</w:t>
+      </w:r>
+      <w:proofErr w:type="spellEnd"/>
+      <w:r>
+        <w:t xml:space="preserve"> </w:t>
+      </w:r>
+      <w:proofErr w:type="spellStart"/>
+      <w:r>
+        <w:t>lệ</w:t>
+      </w:r>
+      <w:proofErr w:type="spellEnd"/>
+      <w:r>
+        <w:t xml:space="preserve"> unit test </w:t>
+      </w:r>
+      <w:proofErr w:type="spellStart"/>
+      <w:r>
+        <w:t>và</w:t>
+      </w:r>
+      <w:proofErr w:type="spellEnd"/>
+      <w:r>
+        <w:t xml:space="preserve"> widget testing </w:t>
+      </w:r>
+      <w:proofErr w:type="spellStart"/>
+      <w:r>
+        <w:t>thấp</w:t>
+      </w:r>
+      <w:proofErr w:type="spellEnd"/>
+    </w:p>
+    <w:p>
+      <w:r>
+        <w:t xml:space="preserve">=&gt; </w:t>
+      </w:r>
+      <w:proofErr w:type="spellStart"/>
+      <w:r>
+        <w:t>Sau</w:t>
+      </w:r>
+      <w:proofErr w:type="spellEnd"/>
+      <w:r>
+        <w:t xml:space="preserve"> </w:t>
+      </w:r>
+      <w:proofErr w:type="spellStart"/>
+      <w:r>
+        <w:t>khi</w:t>
+      </w:r>
+      <w:proofErr w:type="spellEnd"/>
+      <w:r>
+        <w:t xml:space="preserve"> </w:t>
+      </w:r>
+      <w:proofErr w:type="spellStart"/>
+      <w:r>
+        <w:t>nghiên</w:t>
+      </w:r>
+      <w:proofErr w:type="spellEnd"/>
+      <w:r>
+        <w:t xml:space="preserve"> </w:t>
+      </w:r>
+      <w:proofErr w:type="spellStart"/>
+      <w:r>
+        <w:t>cứu</w:t>
+      </w:r>
+      <w:proofErr w:type="spellEnd"/>
+      <w:r>
+        <w:t xml:space="preserve"> </w:t>
+      </w:r>
+      <w:proofErr w:type="spellStart"/>
+      <w:r>
+        <w:t>và</w:t>
+      </w:r>
+      <w:proofErr w:type="spellEnd"/>
+      <w:r>
+        <w:t xml:space="preserve"> demo </w:t>
+      </w:r>
+      <w:proofErr w:type="spellStart"/>
+      <w:r>
+        <w:t>BLoC</w:t>
+      </w:r>
+      <w:proofErr w:type="spellEnd"/>
+      <w:r>
+        <w:t xml:space="preserve"> (</w:t>
+      </w:r>
+      <w:proofErr w:type="spellStart"/>
+      <w:r>
+        <w:t>sử</w:t>
+      </w:r>
+      <w:proofErr w:type="spellEnd"/>
+      <w:r>
+        <w:t xml:space="preserve"> </w:t>
+      </w:r>
+      <w:proofErr w:type="spellStart"/>
+      <w:r>
+        <w:t>dụng</w:t>
+      </w:r>
+      <w:proofErr w:type="spellEnd"/>
+      <w:r>
+        <w:t xml:space="preserve"> Flutter Bloc Plugin) </w:t>
+      </w:r>
+      <w:proofErr w:type="spellStart"/>
+      <w:r>
+        <w:t>và</w:t>
+      </w:r>
+      <w:proofErr w:type="spellEnd"/>
+      <w:r>
+        <w:t xml:space="preserve"> MVVM + </w:t>
+      </w:r>
+      <w:proofErr w:type="spellStart"/>
+      <w:r>
+        <w:t>GetX</w:t>
+      </w:r>
+      <w:proofErr w:type="spellEnd"/>
+      <w:r>
+        <w:t xml:space="preserve"> </w:t>
+      </w:r>
+      <w:proofErr w:type="spellStart"/>
+      <w:r>
+        <w:t>thì</w:t>
+      </w:r>
+      <w:proofErr w:type="spellEnd"/>
+      <w:r>
+        <w:t xml:space="preserve"> </w:t>
+      </w:r>
+      <w:proofErr w:type="spellStart"/>
+      <w:r>
+        <w:t>thực</w:t>
+      </w:r>
+      <w:proofErr w:type="spellEnd"/>
+      <w:r>
+        <w:t xml:space="preserve"> </w:t>
+      </w:r>
+      <w:proofErr w:type="spellStart"/>
+      <w:r>
+        <w:t>sự</w:t>
+      </w:r>
+      <w:proofErr w:type="spellEnd"/>
+      <w:r>
+        <w:t xml:space="preserve"> </w:t>
+      </w:r>
+      <w:proofErr w:type="spellStart"/>
+      <w:r>
+        <w:t>có</w:t>
+      </w:r>
+      <w:proofErr w:type="spellEnd"/>
+      <w:r>
+        <w:t xml:space="preserve"> </w:t>
+      </w:r>
+      <w:proofErr w:type="spellStart"/>
+      <w:r>
+        <w:t>cảm</w:t>
+      </w:r>
+      <w:proofErr w:type="spellEnd"/>
+      <w:r>
+        <w:t xml:space="preserve"> </w:t>
+      </w:r>
+      <w:proofErr w:type="spellStart"/>
+      <w:r>
+        <w:t>tình</w:t>
+      </w:r>
+      <w:proofErr w:type="spellEnd"/>
+      <w:r>
+        <w:t xml:space="preserve"> </w:t>
+      </w:r>
+      <w:proofErr w:type="spellStart"/>
+      <w:r>
+        <w:t>với</w:t>
+      </w:r>
+      <w:proofErr w:type="spellEnd"/>
+      <w:r>
+        <w:t xml:space="preserve"> </w:t>
+      </w:r>
+      <w:proofErr w:type="spellStart"/>
+      <w:r>
+        <w:t>BLoC</w:t>
+      </w:r>
+      <w:proofErr w:type="spellEnd"/>
+      <w:r>
+        <w:t xml:space="preserve"> </w:t>
+      </w:r>
+      <w:proofErr w:type="spellStart"/>
+      <w:r>
+        <w:t>hơn</w:t>
+      </w:r>
+      <w:proofErr w:type="spellEnd"/>
+      <w:r>
+        <w:t xml:space="preserve">, </w:t>
+      </w:r>
+      <w:proofErr w:type="spellStart"/>
+      <w:r>
+        <w:t>nhưng</w:t>
+      </w:r>
+      <w:proofErr w:type="spellEnd"/>
+      <w:r>
+        <w:t xml:space="preserve"> </w:t>
+      </w:r>
+      <w:proofErr w:type="spellStart"/>
+      <w:r>
+        <w:t>nếu</w:t>
+      </w:r>
+      <w:proofErr w:type="spellEnd"/>
+      <w:r>
+        <w:t xml:space="preserve"> </w:t>
+      </w:r>
+      <w:proofErr w:type="spellStart"/>
+      <w:r>
+        <w:t>để</w:t>
+      </w:r>
+      <w:proofErr w:type="spellEnd"/>
+      <w:r>
+        <w:t xml:space="preserve"> </w:t>
+      </w:r>
+      <w:proofErr w:type="spellStart"/>
+      <w:r>
+        <w:t>nên</w:t>
+      </w:r>
+      <w:proofErr w:type="spellEnd"/>
+      <w:r>
+        <w:t xml:space="preserve"> </w:t>
+      </w:r>
+      <w:proofErr w:type="spellStart"/>
+      <w:r>
+        <w:t>bàn</w:t>
+      </w:r>
+      <w:proofErr w:type="spellEnd"/>
+      <w:r>
+        <w:t xml:space="preserve"> </w:t>
+      </w:r>
+      <w:proofErr w:type="spellStart"/>
+      <w:r>
+        <w:t>cân</w:t>
+      </w:r>
+      <w:proofErr w:type="spellEnd"/>
+      <w:r>
+        <w:t xml:space="preserve"> </w:t>
+      </w:r>
+      <w:proofErr w:type="spellStart"/>
+      <w:r>
+        <w:t>mình</w:t>
+      </w:r>
+      <w:proofErr w:type="spellEnd"/>
+      <w:r>
+        <w:t xml:space="preserve"> </w:t>
+      </w:r>
+      <w:proofErr w:type="spellStart"/>
+      <w:r>
+        <w:t>cũng</w:t>
+      </w:r>
+      <w:proofErr w:type="spellEnd"/>
+      <w:r>
+        <w:t xml:space="preserve"> </w:t>
+      </w:r>
+      <w:proofErr w:type="spellStart"/>
+      <w:r>
+        <w:t>không</w:t>
+      </w:r>
+      <w:proofErr w:type="spellEnd"/>
+      <w:r>
+        <w:t xml:space="preserve"> </w:t>
+      </w:r>
+      <w:proofErr w:type="spellStart"/>
+      <w:r>
+        <w:t>thấy</w:t>
+      </w:r>
+      <w:proofErr w:type="spellEnd"/>
+      <w:r>
+        <w:t xml:space="preserve"> </w:t>
+      </w:r>
+      <w:proofErr w:type="spellStart"/>
+      <w:r>
+        <w:t>giữa</w:t>
+      </w:r>
+      <w:proofErr w:type="spellEnd"/>
+      <w:r>
+        <w:t xml:space="preserve"> MVVM </w:t>
+      </w:r>
+      <w:proofErr w:type="spellStart"/>
+      <w:r>
+        <w:t>và</w:t>
+      </w:r>
+      <w:proofErr w:type="spellEnd"/>
+      <w:r>
+        <w:t xml:space="preserve"> </w:t>
+      </w:r>
+      <w:proofErr w:type="spellStart"/>
+      <w:r>
+        <w:t>BLoC</w:t>
+      </w:r>
+      <w:proofErr w:type="spellEnd"/>
+      <w:r>
+        <w:t xml:space="preserve"> </w:t>
+      </w:r>
+      <w:proofErr w:type="spellStart"/>
+      <w:r>
+        <w:t>có</w:t>
+      </w:r>
+      <w:proofErr w:type="spellEnd"/>
+      <w:r>
+        <w:t xml:space="preserve"> </w:t>
+      </w:r>
+      <w:proofErr w:type="spellStart"/>
+      <w:r>
+        <w:t>gì</w:t>
+      </w:r>
+      <w:proofErr w:type="spellEnd"/>
+      <w:r>
+        <w:t xml:space="preserve"> </w:t>
+      </w:r>
+      <w:proofErr w:type="spellStart"/>
+      <w:r>
+        <w:t>khác</w:t>
+      </w:r>
+      <w:proofErr w:type="spellEnd"/>
+      <w:r>
+        <w:t xml:space="preserve"> </w:t>
+      </w:r>
+      <w:proofErr w:type="spellStart"/>
+      <w:r>
+        <w:t>biệt</w:t>
+      </w:r>
+      <w:proofErr w:type="spellEnd"/>
+      <w:r>
+        <w:t xml:space="preserve"> </w:t>
+      </w:r>
+      <w:proofErr w:type="spellStart"/>
+      <w:r>
+        <w:t>nhiều</w:t>
+      </w:r>
+      <w:proofErr w:type="spellEnd"/>
+      <w:r>
+        <w:t>.</w:t>
+      </w:r>
+      <w:r>
+        <w:t xml:space="preserve"> </w:t>
+      </w:r>
+    </w:p>
+    <w:p/>
+    <w:p>
+      <w:proofErr w:type="spellStart"/>
+      <w:r>
+        <w:t>Mình</w:t>
+      </w:r>
+      <w:proofErr w:type="spellEnd"/>
+      <w:r>
+        <w:t xml:space="preserve"> </w:t>
+      </w:r>
+      <w:proofErr w:type="spellStart"/>
+      <w:r>
+        <w:t>có</w:t>
+      </w:r>
+      <w:proofErr w:type="spellEnd"/>
+      <w:r>
+        <w:t xml:space="preserve"> </w:t>
+      </w:r>
+      <w:proofErr w:type="spellStart"/>
+      <w:r>
+        <w:t>để</w:t>
+      </w:r>
+      <w:proofErr w:type="spellEnd"/>
+      <w:r>
+        <w:t xml:space="preserve"> link chia </w:t>
+      </w:r>
+      <w:proofErr w:type="spellStart"/>
+      <w:r>
+        <w:t>sẻ</w:t>
+      </w:r>
+      <w:proofErr w:type="spellEnd"/>
+      <w:r>
+        <w:t xml:space="preserve"> </w:t>
+      </w:r>
+      <w:proofErr w:type="spellStart"/>
+      <w:r>
+        <w:t>về</w:t>
+      </w:r>
+      <w:proofErr w:type="spellEnd"/>
+      <w:r>
+        <w:t xml:space="preserve"> Demo Base </w:t>
+      </w:r>
+      <w:proofErr w:type="spellStart"/>
+      <w:r>
+        <w:t>BLoC</w:t>
+      </w:r>
+      <w:proofErr w:type="spellEnd"/>
+      <w:r>
+        <w:t xml:space="preserve"> </w:t>
+      </w:r>
+      <w:proofErr w:type="spellStart"/>
+      <w:r>
+        <w:t>tại</w:t>
+      </w:r>
+      <w:proofErr w:type="spellEnd"/>
+      <w:r>
+        <w:t xml:space="preserve"> </w:t>
+      </w:r>
+      <w:proofErr w:type="spellStart"/>
+      <w:r>
+        <w:t>đây</w:t>
+      </w:r>
+      <w:proofErr w:type="spellEnd"/>
+    </w:p>
+    <w:p>
+      <w:r>
+        <w:t xml:space="preserve">State Management: </w:t>
+      </w:r>
+      <w:proofErr w:type="spellStart"/>
+      <w:r>
+        <w:t>flutter_bloc</w:t>
+      </w:r>
+      <w:proofErr w:type="spellEnd"/>
+    </w:p>
+    <w:p>
+      <w:r>
+        <w:t xml:space="preserve">Dependence Injection: </w:t>
+      </w:r>
+      <w:proofErr w:type="spellStart"/>
+      <w:r>
+        <w:t>GetIt</w:t>
+      </w:r>
+      <w:proofErr w:type="spellEnd"/>
+    </w:p>
+    <w:p>
+      <w:r>
+        <w:t xml:space="preserve">Network: </w:t>
+      </w:r>
+      <w:proofErr w:type="spellStart"/>
+      <w:r>
+        <w:t>Dio</w:t>
+      </w:r>
+      <w:proofErr w:type="spellEnd"/>
+      <w:r>
+        <w:t>, Retrofit</w:t>
+      </w:r>
+    </w:p>
+    <w:p>
+      <w:r>
+        <w:t xml:space="preserve">Mock Network: </w:t>
+      </w:r>
+      <w:proofErr w:type="spellStart"/>
+      <w:r>
+        <w:t>http_mock_adapter</w:t>
+      </w:r>
+      <w:proofErr w:type="spellEnd"/>
+    </w:p>
+    <w:p>
+      <w:r>
+        <w:t xml:space="preserve">Database: </w:t>
+      </w:r>
+      <w:r>
+        <w:t>floor</w:t>
+      </w:r>
+    </w:p>
+    <w:p>
+      <w:r>
+        <w:t xml:space="preserve">Router: </w:t>
+      </w:r>
+      <w:proofErr w:type="spellStart"/>
+      <w:r>
+        <w:t>auto_route</w:t>
+      </w:r>
+      <w:proofErr w:type="spellEnd"/>
+    </w:p>
+    <w:p/>
+    <w:p>
+      <w:proofErr w:type="spellStart"/>
+      <w:r>
+        <w:t>Nếu</w:t>
+      </w:r>
+      <w:proofErr w:type="spellEnd"/>
+      <w:r>
+        <w:t xml:space="preserve"> </w:t>
+      </w:r>
+      <w:proofErr w:type="spellStart"/>
+      <w:r>
+        <w:t>mình</w:t>
+      </w:r>
+      <w:proofErr w:type="spellEnd"/>
+      <w:r>
+        <w:t xml:space="preserve"> </w:t>
+      </w:r>
+      <w:proofErr w:type="spellStart"/>
+      <w:r>
+        <w:t>có</w:t>
+      </w:r>
+      <w:proofErr w:type="spellEnd"/>
+      <w:r>
+        <w:t xml:space="preserve"> </w:t>
+      </w:r>
+      <w:proofErr w:type="spellStart"/>
+      <w:r>
+        <w:t>nhận</w:t>
+      </w:r>
+      <w:proofErr w:type="spellEnd"/>
+      <w:r>
+        <w:t xml:space="preserve"> </w:t>
+      </w:r>
+      <w:proofErr w:type="spellStart"/>
+      <w:r>
+        <w:t>xét</w:t>
+      </w:r>
+      <w:proofErr w:type="spellEnd"/>
+      <w:r>
+        <w:t xml:space="preserve"> </w:t>
+      </w:r>
+      <w:proofErr w:type="spellStart"/>
+      <w:r>
+        <w:t>cái</w:t>
+      </w:r>
+      <w:proofErr w:type="spellEnd"/>
+      <w:r>
+        <w:t xml:space="preserve"> </w:t>
+      </w:r>
+      <w:proofErr w:type="spellStart"/>
+      <w:r>
+        <w:t>gì</w:t>
+      </w:r>
+      <w:proofErr w:type="spellEnd"/>
+      <w:r>
+        <w:t xml:space="preserve"> </w:t>
+      </w:r>
+      <w:proofErr w:type="spellStart"/>
+      <w:r>
+        <w:t>sai</w:t>
+      </w:r>
+      <w:proofErr w:type="spellEnd"/>
+      <w:r>
+        <w:t xml:space="preserve"> </w:t>
+      </w:r>
+      <w:proofErr w:type="spellStart"/>
+      <w:r>
+        <w:t>hoặc</w:t>
+      </w:r>
+      <w:proofErr w:type="spellEnd"/>
+      <w:r>
+        <w:t xml:space="preserve"> </w:t>
+      </w:r>
+      <w:proofErr w:type="spellStart"/>
+      <w:r>
+        <w:t>thiếu</w:t>
+      </w:r>
+      <w:proofErr w:type="spellEnd"/>
+      <w:r>
+        <w:t xml:space="preserve"> </w:t>
+      </w:r>
+      <w:proofErr w:type="spellStart"/>
+      <w:r>
+        <w:t>sót</w:t>
+      </w:r>
+      <w:proofErr w:type="spellEnd"/>
+      <w:r>
+        <w:t xml:space="preserve"> </w:t>
+      </w:r>
+      <w:proofErr w:type="spellStart"/>
+      <w:r>
+        <w:t>thì</w:t>
+      </w:r>
+      <w:proofErr w:type="spellEnd"/>
+      <w:r>
+        <w:t xml:space="preserve"> </w:t>
+      </w:r>
+      <w:proofErr w:type="spellStart"/>
+      <w:r>
+        <w:t>nhờ</w:t>
+      </w:r>
+      <w:proofErr w:type="spellEnd"/>
+      <w:r>
+        <w:t xml:space="preserve"> </w:t>
+      </w:r>
+      <w:proofErr w:type="spellStart"/>
+      <w:r>
+        <w:t>mn</w:t>
+      </w:r>
+      <w:proofErr w:type="spellEnd"/>
+      <w:r>
+        <w:t xml:space="preserve"> </w:t>
+      </w:r>
+      <w:proofErr w:type="spellStart"/>
+      <w:r>
+        <w:t>góp</w:t>
+      </w:r>
+      <w:proofErr w:type="spellEnd"/>
+      <w:r>
+        <w:t xml:space="preserve"> ý </w:t>
+      </w:r>
+      <w:proofErr w:type="spellStart"/>
+      <w:r>
+        <w:t>nhé</w:t>
+      </w:r>
+      <w:proofErr w:type="spellEnd"/>
+      <w:r>
+        <w:t>.</w:t>
+      </w:r>
+    </w:p>
+    <w:p/>
+    <w:p/>
+    <w:p/>
     <w:sectPr>
       <w:pgSz w:w="12240" w:h="15840"/>
       <w:pgMar w:top="1440" w:right="1440" w:bottom="1440" w:left="1440" w:header="720" w:footer="720" w:gutter="0"/>

</xml_diff>